<commit_message>
Modificado procedimiento de uso en base a update de DosePolice
</commit_message>
<xml_diff>
--- a/Procedimiento Dose Police/IT-ITNS- RTP-2013 USO DE SOFTWARE DOSE POLICE PARA LA EVALUACIÓN DE RESTRICCIONES DE DOSIS DE PLANES DE TRATAMIENTO DE RADIOTERAPIA.docx
+++ b/Procedimiento Dose Police/IT-ITNS- RTP-2013 USO DE SOFTWARE DOSE POLICE PARA LA EVALUACIÓN DE RESTRICCIONES DE DOSIS DE PLANES DE TRATAMIENTO DE RADIOTERAPIA.docx
@@ -185,7 +185,7 @@
             </w:tcBorders>
             <w:vAlign w:val="center"/>
           </w:tcPr>
-          <w:permStart w:id="2050505531" w:edGrp="everyone" w:displacedByCustomXml="next"/>
+          <w:permStart w:id="748116795" w:edGrp="everyone" w:displacedByCustomXml="next"/>
           <w:sdt>
             <w:sdtPr>
               <w:rPr>
@@ -250,7 +250,7 @@
               </w:p>
             </w:sdtContent>
           </w:sdt>
-          <w:permEnd w:id="2050505531" w:displacedByCustomXml="prev"/>
+          <w:permEnd w:id="748116795" w:displacedByCustomXml="prev"/>
         </w:tc>
       </w:tr>
       <w:tr>
@@ -279,7 +279,7 @@
             </w:pPr>
           </w:p>
         </w:tc>
-        <w:permStart w:id="861808910" w:edGrp="everyone"/>
+        <w:permStart w:id="728848327" w:edGrp="everyone"/>
         <w:tc>
           <w:tcPr>
             <w:tcW w:w="5529" w:type="dxa"/>
@@ -344,7 +344,7 @@
                 </w:r>
               </w:sdtContent>
             </w:sdt>
-            <w:permEnd w:id="861808910"/>
+            <w:permEnd w:id="728848327"/>
           </w:p>
         </w:tc>
         <w:tc>
@@ -364,7 +364,7 @@
               <w:spacing w:before="40" w:after="40"/>
               <w:jc w:val="center"/>
             </w:pPr>
-            <w:permStart w:id="176114899" w:edGrp="everyone"/>
+            <w:permStart w:id="1954107987" w:edGrp="everyone"/>
             <w:r>
               <w:rPr>
                 <w:lang w:val="es-ES"/>
@@ -416,7 +416,7 @@
             <w:r>
               <w:t>9</w:t>
             </w:r>
-            <w:permEnd w:id="176114899"/>
+            <w:permEnd w:id="1954107987"/>
           </w:p>
         </w:tc>
       </w:tr>
@@ -457,7 +457,7 @@
             </w:r>
           </w:p>
         </w:tc>
-        <w:permStart w:id="1340822245" w:edGrp="everyone"/>
+        <w:permStart w:id="278661227" w:edGrp="everyone"/>
         <w:tc>
           <w:tcPr>
             <w:tcW w:w="8576" w:type="dxa"/>
@@ -505,7 +505,7 @@
                 </w:r>
               </w:sdtContent>
             </w:sdt>
-            <w:permEnd w:id="1340822245"/>
+            <w:permEnd w:id="278661227"/>
           </w:p>
         </w:tc>
       </w:tr>
@@ -533,7 +533,7 @@
             <w:pPr>
               <w:pStyle w:val="Ttulo1"/>
             </w:pPr>
-            <w:bookmarkStart w:id="0" w:name="_Toc209427214"/>
+            <w:bookmarkStart w:id="0" w:name="_Toc214358857"/>
             <w:r>
               <w:t>OBJETIVO</w:t>
             </w:r>
@@ -546,7 +546,7 @@
                 <w:color w:val="808080" w:themeColor="background1" w:themeShade="80"/>
               </w:rPr>
             </w:pPr>
-            <w:permStart w:id="1997286982" w:edGrp="everyone"/>
+            <w:permStart w:id="300313540" w:edGrp="everyone"/>
             <w:r>
               <w:rPr>
                 <w:i/>
@@ -628,8 +628,8 @@
             <w:pPr>
               <w:pStyle w:val="Ttulo1"/>
             </w:pPr>
-            <w:bookmarkStart w:id="1" w:name="_Toc209427215"/>
-            <w:permEnd w:id="1997286982"/>
+            <w:bookmarkStart w:id="1" w:name="_Toc214358858"/>
+            <w:permEnd w:id="300313540"/>
             <w:r>
               <w:t>ALCANCE</w:t>
             </w:r>
@@ -638,8 +638,14 @@
           <w:p>
             <w:pPr>
               <w:pStyle w:val="P1"/>
+              <w:rPr>
+                <w:i/>
+                <w:color w:val="808080" w:themeColor="background1" w:themeShade="80"/>
+                <w:sz w:val="20"/>
+                <w:lang w:val="es-ES"/>
+              </w:rPr>
             </w:pPr>
-            <w:permStart w:id="33968276" w:edGrp="everyone"/>
+            <w:permStart w:id="1005084722" w:edGrp="everyone"/>
             <w:r>
               <w:rPr>
                 <w:i/>
@@ -656,7 +662,68 @@
                 <w:sz w:val="20"/>
                 <w:lang w:val="es-ES"/>
               </w:rPr>
-              <w:t xml:space="preserve">al realizar la planificación de tratamiento </w:t>
+              <w:t xml:space="preserve">al realizar la planificación </w:t>
+            </w:r>
+            <w:r>
+              <w:rPr>
+                <w:i/>
+                <w:color w:val="808080" w:themeColor="background1" w:themeShade="80"/>
+                <w:sz w:val="20"/>
+                <w:lang w:val="es-ES"/>
+              </w:rPr>
+              <w:t>y evaluac</w:t>
+            </w:r>
+            <w:r>
+              <w:rPr>
+                <w:i/>
+                <w:color w:val="808080" w:themeColor="background1" w:themeShade="80"/>
+                <w:sz w:val="20"/>
+                <w:lang w:val="es-ES"/>
+              </w:rPr>
+              <w:t>i</w:t>
+            </w:r>
+            <w:r>
+              <w:rPr>
+                <w:i/>
+                <w:color w:val="808080" w:themeColor="background1" w:themeShade="80"/>
+                <w:sz w:val="20"/>
+                <w:lang w:val="es-ES"/>
+              </w:rPr>
+              <w:t>ón</w:t>
+            </w:r>
+            <w:r>
+              <w:rPr>
+                <w:i/>
+                <w:color w:val="808080" w:themeColor="background1" w:themeShade="80"/>
+                <w:sz w:val="20"/>
+                <w:lang w:val="es-ES"/>
+              </w:rPr>
+              <w:t xml:space="preserve"> </w:t>
+            </w:r>
+            <w:r>
+              <w:rPr>
+                <w:i/>
+                <w:color w:val="808080" w:themeColor="background1" w:themeShade="80"/>
+                <w:sz w:val="20"/>
+                <w:lang w:val="es-ES"/>
+              </w:rPr>
+              <w:t>de tratamiento</w:t>
+            </w:r>
+          </w:p>
+          <w:p>
+            <w:pPr>
+              <w:pStyle w:val="P1"/>
+            </w:pPr>
+            <w:bookmarkStart w:id="2" w:name="_GoBack"/>
+            <w:bookmarkEnd w:id="2"/>
+            <w:r>
+              <w:rPr>
+                <w:i/>
+                <w:color w:val="808080" w:themeColor="background1" w:themeShade="80"/>
+                <w:sz w:val="20"/>
+                <w:lang w:val="es-ES"/>
+              </w:rPr>
+              <w:t xml:space="preserve"> </w:t>
             </w:r>
             <w:r>
               <w:rPr>
@@ -670,7 +737,7 @@
             <w:r>
               <w:t xml:space="preserve"> </w:t>
             </w:r>
-            <w:permEnd w:id="33968276"/>
+            <w:permEnd w:id="1005084722"/>
           </w:p>
         </w:tc>
       </w:tr>
@@ -834,8 +901,8 @@
                 <w:sz w:val="16"/>
               </w:rPr>
             </w:pPr>
-            <w:permStart w:id="247559963" w:edGrp="everyone" w:colFirst="6" w:colLast="6"/>
-            <w:permStart w:id="1643136560" w:edGrp="everyone" w:colFirst="7" w:colLast="7"/>
+            <w:permStart w:id="1341288363" w:edGrp="everyone" w:colFirst="6" w:colLast="6"/>
+            <w:permStart w:id="624314573" w:edGrp="everyone" w:colFirst="7" w:colLast="7"/>
           </w:p>
           <w:p>
             <w:pPr>
@@ -873,7 +940,7 @@
               </w:rPr>
             </w:pPr>
           </w:p>
-          <w:permStart w:id="466901932" w:edGrp="everyone"/>
+          <w:permStart w:id="1860895589" w:edGrp="everyone"/>
           <w:p>
             <w:pPr>
               <w:spacing w:before="40" w:after="40"/>
@@ -912,7 +979,7 @@
                 </w:r>
               </w:sdtContent>
             </w:sdt>
-            <w:permEnd w:id="466901932"/>
+            <w:permEnd w:id="1860895589"/>
           </w:p>
         </w:tc>
         <w:tc>
@@ -935,14 +1002,14 @@
                 <w:sz w:val="16"/>
               </w:rPr>
             </w:pPr>
-            <w:permStart w:id="1607024222" w:edGrp="everyone"/>
+            <w:permStart w:id="1206415192" w:edGrp="everyone"/>
             <w:r>
               <w:rPr>
                 <w:sz w:val="16"/>
               </w:rPr>
               <w:t xml:space="preserve"> </w:t>
             </w:r>
-            <w:permEnd w:id="1607024222"/>
+            <w:permEnd w:id="1206415192"/>
           </w:p>
         </w:tc>
         <w:tc>
@@ -965,14 +1032,14 @@
                 <w:sz w:val="16"/>
               </w:rPr>
             </w:pPr>
-            <w:permStart w:id="1090418951" w:edGrp="everyone"/>
+            <w:permStart w:id="2114541279" w:edGrp="everyone"/>
             <w:r>
               <w:rPr>
                 <w:sz w:val="16"/>
               </w:rPr>
               <w:t>Lisa, Fernando</w:t>
             </w:r>
-            <w:permEnd w:id="1090418951"/>
+            <w:permEnd w:id="2114541279"/>
           </w:p>
         </w:tc>
         <w:tc>
@@ -995,8 +1062,8 @@
                 <w:sz w:val="16"/>
               </w:rPr>
             </w:pPr>
-            <w:permStart w:id="1611337403" w:edGrp="everyone"/>
-            <w:permEnd w:id="1611337403"/>
+            <w:permStart w:id="151613994" w:edGrp="everyone"/>
+            <w:permEnd w:id="151613994"/>
           </w:p>
         </w:tc>
         <w:tc>
@@ -1019,8 +1086,8 @@
                 <w:sz w:val="16"/>
               </w:rPr>
             </w:pPr>
-            <w:permStart w:id="843732121" w:edGrp="everyone"/>
-            <w:permEnd w:id="843732121"/>
+            <w:permStart w:id="1913602615" w:edGrp="everyone"/>
+            <w:permEnd w:id="1913602615"/>
           </w:p>
         </w:tc>
         <w:tc>
@@ -1102,8 +1169,8 @@
           </w:p>
         </w:tc>
       </w:tr>
-      <w:permEnd w:id="247559963"/>
-      <w:permEnd w:id="1643136560"/>
+      <w:permEnd w:id="1341288363"/>
+      <w:permEnd w:id="624314573"/>
       <w:tr>
         <w:tblPrEx>
           <w:tblBorders>
@@ -1179,13 +1246,13 @@
                 <w:b/>
               </w:rPr>
             </w:pPr>
-            <w:permStart w:id="1567229513" w:edGrp="everyone" w:colFirst="0" w:colLast="0"/>
-            <w:permStart w:id="624324055" w:edGrp="everyone" w:colFirst="1" w:colLast="1"/>
-            <w:permStart w:id="1336952731" w:edGrp="everyone" w:colFirst="2" w:colLast="2"/>
-            <w:permStart w:id="72835295" w:edGrp="everyone" w:colFirst="3" w:colLast="3"/>
-            <w:permStart w:id="1118511047" w:edGrp="everyone" w:colFirst="4" w:colLast="4"/>
-            <w:permStart w:id="795300817" w:edGrp="everyone" w:colFirst="5" w:colLast="5"/>
-            <w:permStart w:id="520702804" w:edGrp="everyone" w:colFirst="6" w:colLast="6"/>
+            <w:permStart w:id="265439406" w:edGrp="everyone" w:colFirst="0" w:colLast="0"/>
+            <w:permStart w:id="1528439261" w:edGrp="everyone" w:colFirst="1" w:colLast="1"/>
+            <w:permStart w:id="599273455" w:edGrp="everyone" w:colFirst="2" w:colLast="2"/>
+            <w:permStart w:id="922054661" w:edGrp="everyone" w:colFirst="3" w:colLast="3"/>
+            <w:permStart w:id="221318301" w:edGrp="everyone" w:colFirst="4" w:colLast="4"/>
+            <w:permStart w:id="1100760573" w:edGrp="everyone" w:colFirst="5" w:colLast="5"/>
+            <w:permStart w:id="739330360" w:edGrp="everyone" w:colFirst="6" w:colLast="6"/>
             <w:r>
               <w:rPr>
                 <w:rFonts w:cs="Arial"/>
@@ -1358,13 +1425,13 @@
           </w:p>
         </w:tc>
       </w:tr>
-      <w:permEnd w:id="1567229513"/>
-      <w:permEnd w:id="624324055"/>
-      <w:permEnd w:id="1336952731"/>
-      <w:permEnd w:id="72835295"/>
-      <w:permEnd w:id="1118511047"/>
-      <w:permEnd w:id="795300817"/>
-      <w:permEnd w:id="520702804"/>
+      <w:permEnd w:id="265439406"/>
+      <w:permEnd w:id="1528439261"/>
+      <w:permEnd w:id="599273455"/>
+      <w:permEnd w:id="922054661"/>
+      <w:permEnd w:id="221318301"/>
+      <w:permEnd w:id="1100760573"/>
+      <w:permEnd w:id="739330360"/>
       <w:tr>
         <w:tblPrEx>
           <w:tblBorders>
@@ -1542,9 +1609,9 @@
                 <w:sz w:val="16"/>
               </w:rPr>
             </w:pPr>
-            <w:permStart w:id="351290432" w:edGrp="everyone" w:colFirst="0" w:colLast="0"/>
-            <w:permStart w:id="2024955566" w:edGrp="everyone" w:colFirst="1" w:colLast="1"/>
-            <w:permStart w:id="1005264128" w:edGrp="everyone" w:colFirst="2" w:colLast="2"/>
+            <w:permStart w:id="1170881047" w:edGrp="everyone" w:colFirst="0" w:colLast="0"/>
+            <w:permStart w:id="1865361042" w:edGrp="everyone" w:colFirst="1" w:colLast="1"/>
+            <w:permStart w:id="546126712" w:edGrp="everyone" w:colFirst="2" w:colLast="2"/>
           </w:p>
         </w:tc>
         <w:sdt>
@@ -1556,7 +1623,7 @@
             <w:placeholder>
               <w:docPart w:val="DefaultPlaceholder_1082065160"/>
             </w:placeholder>
-            <w:date w:fullDate="2025-09-15T00:00:00Z">
+            <w:date w:fullDate="2025-11-18T00:00:00Z">
               <w:dateFormat w:val="dd/MM/yyyy"/>
               <w:lid w:val="es-AR"/>
               <w:storeMappedDataAs w:val="dateTime"/>
@@ -1590,7 +1657,7 @@
                     <w:sz w:val="16"/>
                     <w:lang w:val="es-AR"/>
                   </w:rPr>
-                  <w:t>15/09/2025</w:t>
+                  <w:t>18/11/2025</w:t>
                 </w:r>
               </w:p>
             </w:tc>
@@ -1654,12 +1721,12 @@
                 <w:sz w:val="16"/>
               </w:rPr>
             </w:pPr>
-            <w:permStart w:id="864770638" w:edGrp="everyone" w:colFirst="0" w:colLast="0"/>
-            <w:permStart w:id="1448549226" w:edGrp="everyone" w:colFirst="1" w:colLast="1"/>
-            <w:permStart w:id="1379473047" w:edGrp="everyone" w:colFirst="2" w:colLast="2"/>
-            <w:permEnd w:id="351290432"/>
-            <w:permEnd w:id="2024955566"/>
-            <w:permEnd w:id="1005264128"/>
+            <w:permStart w:id="1687972256" w:edGrp="everyone" w:colFirst="0" w:colLast="0"/>
+            <w:permStart w:id="1331170846" w:edGrp="everyone" w:colFirst="1" w:colLast="1"/>
+            <w:permStart w:id="1774462070" w:edGrp="everyone" w:colFirst="2" w:colLast="2"/>
+            <w:permEnd w:id="1170881047"/>
+            <w:permEnd w:id="1865361042"/>
+            <w:permEnd w:id="546126712"/>
           </w:p>
         </w:tc>
         <w:sdt>
@@ -1769,12 +1836,12 @@
                 <w:sz w:val="16"/>
               </w:rPr>
             </w:pPr>
-            <w:permStart w:id="221258006" w:edGrp="everyone" w:colFirst="0" w:colLast="0"/>
-            <w:permStart w:id="1111365978" w:edGrp="everyone" w:colFirst="1" w:colLast="1"/>
-            <w:permStart w:id="1998394051" w:edGrp="everyone" w:colFirst="2" w:colLast="2"/>
-            <w:permEnd w:id="864770638"/>
-            <w:permEnd w:id="1448549226"/>
-            <w:permEnd w:id="1379473047"/>
+            <w:permStart w:id="498161226" w:edGrp="everyone" w:colFirst="0" w:colLast="0"/>
+            <w:permStart w:id="671105679" w:edGrp="everyone" w:colFirst="1" w:colLast="1"/>
+            <w:permStart w:id="1034170295" w:edGrp="everyone" w:colFirst="2" w:colLast="2"/>
+            <w:permEnd w:id="1687972256"/>
+            <w:permEnd w:id="1331170846"/>
+            <w:permEnd w:id="1774462070"/>
           </w:p>
         </w:tc>
         <w:sdt>
@@ -1884,12 +1951,12 @@
                 <w:sz w:val="16"/>
               </w:rPr>
             </w:pPr>
-            <w:permStart w:id="1833589528" w:edGrp="everyone" w:colFirst="0" w:colLast="0"/>
-            <w:permStart w:id="154077107" w:edGrp="everyone" w:colFirst="1" w:colLast="1"/>
-            <w:permStart w:id="1483869907" w:edGrp="everyone" w:colFirst="2" w:colLast="2"/>
-            <w:permEnd w:id="221258006"/>
-            <w:permEnd w:id="1111365978"/>
-            <w:permEnd w:id="1998394051"/>
+            <w:permStart w:id="1333858419" w:edGrp="everyone" w:colFirst="0" w:colLast="0"/>
+            <w:permStart w:id="342644204" w:edGrp="everyone" w:colFirst="1" w:colLast="1"/>
+            <w:permStart w:id="1186734974" w:edGrp="everyone" w:colFirst="2" w:colLast="2"/>
+            <w:permEnd w:id="498161226"/>
+            <w:permEnd w:id="671105679"/>
+            <w:permEnd w:id="1034170295"/>
           </w:p>
         </w:tc>
         <w:sdt>
@@ -1964,9 +2031,9 @@
           </w:p>
         </w:tc>
       </w:tr>
-      <w:permEnd w:id="1833589528"/>
-      <w:permEnd w:id="154077107"/>
-      <w:permEnd w:id="1483869907"/>
+      <w:permEnd w:id="1333858419"/>
+      <w:permEnd w:id="342644204"/>
+      <w:permEnd w:id="1186734974"/>
       <w:tr>
         <w:tblPrEx>
           <w:tblBorders>
@@ -2412,7 +2479,7 @@
         <w:t>INDICE</w:t>
       </w:r>
     </w:p>
-    <w:permStart w:id="112287993" w:edGrp="everyone"/>
+    <w:permStart w:id="1292390533" w:edGrp="everyone"/>
     <w:p>
       <w:pPr>
         <w:pStyle w:val="TDC1"/>
@@ -2442,8 +2509,6 @@
         </w:rPr>
         <w:fldChar w:fldCharType="separate"/>
       </w:r>
-      <w:bookmarkStart w:id="2" w:name="_GoBack"/>
-      <w:bookmarkEnd w:id="2"/>
       <w:r>
         <w:rPr>
           <w:color w:val="000000"/>
@@ -2470,7 +2535,7 @@
         <w:fldChar w:fldCharType="begin"/>
       </w:r>
       <w:r>
-        <w:instrText xml:space="preserve"> PAGEREF _Toc209427214 \h </w:instrText>
+        <w:instrText xml:space="preserve"> PAGEREF _Toc214358857 \h </w:instrText>
       </w:r>
       <w:r>
         <w:fldChar w:fldCharType="separate"/>
@@ -2519,7 +2584,7 @@
         <w:fldChar w:fldCharType="begin"/>
       </w:r>
       <w:r>
-        <w:instrText xml:space="preserve"> PAGEREF _Toc209427215 \h </w:instrText>
+        <w:instrText xml:space="preserve"> PAGEREF _Toc214358858 \h </w:instrText>
       </w:r>
       <w:r>
         <w:fldChar w:fldCharType="separate"/>
@@ -2568,7 +2633,7 @@
         <w:fldChar w:fldCharType="begin"/>
       </w:r>
       <w:r>
-        <w:instrText xml:space="preserve"> PAGEREF _Toc209427216 \h </w:instrText>
+        <w:instrText xml:space="preserve"> PAGEREF _Toc214358859 \h </w:instrText>
       </w:r>
       <w:r>
         <w:fldChar w:fldCharType="separate"/>
@@ -2615,7 +2680,7 @@
         <w:fldChar w:fldCharType="begin"/>
       </w:r>
       <w:r>
-        <w:instrText xml:space="preserve"> PAGEREF _Toc209427217 \h </w:instrText>
+        <w:instrText xml:space="preserve"> PAGEREF _Toc214358860 \h </w:instrText>
       </w:r>
       <w:r>
         <w:fldChar w:fldCharType="separate"/>
@@ -2662,7 +2727,7 @@
         <w:fldChar w:fldCharType="begin"/>
       </w:r>
       <w:r>
-        <w:instrText xml:space="preserve"> PAGEREF _Toc209427218 \h </w:instrText>
+        <w:instrText xml:space="preserve"> PAGEREF _Toc214358861 \h </w:instrText>
       </w:r>
       <w:r>
         <w:fldChar w:fldCharType="separate"/>
@@ -2709,7 +2774,7 @@
         <w:fldChar w:fldCharType="begin"/>
       </w:r>
       <w:r>
-        <w:instrText xml:space="preserve"> PAGEREF _Toc209427219 \h </w:instrText>
+        <w:instrText xml:space="preserve"> PAGEREF _Toc214358862 \h </w:instrText>
       </w:r>
       <w:r>
         <w:fldChar w:fldCharType="separate"/>
@@ -2758,7 +2823,7 @@
         <w:fldChar w:fldCharType="begin"/>
       </w:r>
       <w:r>
-        <w:instrText xml:space="preserve"> PAGEREF _Toc209427220 \h </w:instrText>
+        <w:instrText xml:space="preserve"> PAGEREF _Toc214358863 \h </w:instrText>
       </w:r>
       <w:r>
         <w:fldChar w:fldCharType="separate"/>
@@ -2807,7 +2872,7 @@
         <w:fldChar w:fldCharType="begin"/>
       </w:r>
       <w:r>
-        <w:instrText xml:space="preserve"> PAGEREF _Toc209427221 \h </w:instrText>
+        <w:instrText xml:space="preserve"> PAGEREF _Toc214358864 \h </w:instrText>
       </w:r>
       <w:r>
         <w:fldChar w:fldCharType="separate"/>
@@ -2854,7 +2919,7 @@
         <w:fldChar w:fldCharType="begin"/>
       </w:r>
       <w:r>
-        <w:instrText xml:space="preserve"> PAGEREF _Toc209427222 \h </w:instrText>
+        <w:instrText xml:space="preserve"> PAGEREF _Toc214358865 \h </w:instrText>
       </w:r>
       <w:r>
         <w:fldChar w:fldCharType="separate"/>
@@ -2901,7 +2966,7 @@
         <w:fldChar w:fldCharType="begin"/>
       </w:r>
       <w:r>
-        <w:instrText xml:space="preserve"> PAGEREF _Toc209427223 \h </w:instrText>
+        <w:instrText xml:space="preserve"> PAGEREF _Toc214358866 \h </w:instrText>
       </w:r>
       <w:r>
         <w:fldChar w:fldCharType="separate"/>
@@ -2950,7 +3015,7 @@
         <w:fldChar w:fldCharType="begin"/>
       </w:r>
       <w:r>
-        <w:instrText xml:space="preserve"> PAGEREF _Toc209427224 \h </w:instrText>
+        <w:instrText xml:space="preserve"> PAGEREF _Toc214358867 \h </w:instrText>
       </w:r>
       <w:r>
         <w:fldChar w:fldCharType="separate"/>
@@ -2997,7 +3062,7 @@
         <w:fldChar w:fldCharType="begin"/>
       </w:r>
       <w:r>
-        <w:instrText xml:space="preserve"> PAGEREF _Toc209427225 \h </w:instrText>
+        <w:instrText xml:space="preserve"> PAGEREF _Toc214358868 \h </w:instrText>
       </w:r>
       <w:r>
         <w:fldChar w:fldCharType="separate"/>
@@ -3013,7 +3078,7 @@
       <w:r>
         <w:fldChar w:fldCharType="end"/>
       </w:r>
-      <w:permEnd w:id="112287993"/>
+      <w:permEnd w:id="1292390533"/>
     </w:p>
     <w:p>
       <w:pPr>
@@ -3029,7 +3094,7 @@
         </w:rPr>
         <w:br w:type="page"/>
       </w:r>
-      <w:bookmarkStart w:id="3" w:name="_Toc209427216"/>
+      <w:bookmarkStart w:id="3" w:name="_Toc214358859"/>
       <w:r>
         <w:lastRenderedPageBreak/>
         <w:t>REFERENCIAS</w:t>
@@ -3040,7 +3105,7 @@
       <w:pPr>
         <w:pStyle w:val="Ttulo2"/>
       </w:pPr>
-      <w:bookmarkStart w:id="4" w:name="_Toc209427217"/>
+      <w:bookmarkStart w:id="4" w:name="_Toc214358860"/>
       <w:r>
         <w:t>Antecedentes</w:t>
       </w:r>
@@ -3063,7 +3128,7 @@
           <w:color w:val="808080" w:themeColor="background1" w:themeShade="80"/>
         </w:rPr>
       </w:pPr>
-      <w:permStart w:id="1025402234" w:edGrp="everyone"/>
+      <w:permStart w:id="901676101" w:edGrp="everyone"/>
       <w:r>
         <w:rPr>
           <w:i/>
@@ -3087,8 +3152,8 @@
       <w:pPr>
         <w:pStyle w:val="Ttulo2"/>
       </w:pPr>
-      <w:bookmarkStart w:id="5" w:name="_Toc209427218"/>
-      <w:permEnd w:id="1025402234"/>
+      <w:bookmarkStart w:id="5" w:name="_Toc214358861"/>
+      <w:permEnd w:id="901676101"/>
       <w:r>
         <w:t>Documentación a</w:t>
       </w:r>
@@ -3114,7 +3179,7 @@
           <w:color w:val="808080" w:themeColor="background1" w:themeShade="80"/>
         </w:rPr>
       </w:pPr>
-      <w:permStart w:id="1476228963" w:edGrp="everyone"/>
+      <w:permStart w:id="2127916065" w:edGrp="everyone"/>
       <w:r>
         <w:rPr>
           <w:i/>
@@ -3147,8 +3212,8 @@
       <w:pPr>
         <w:pStyle w:val="Ttulo2"/>
       </w:pPr>
-      <w:bookmarkStart w:id="6" w:name="_Toc209427219"/>
-      <w:permEnd w:id="1476228963"/>
+      <w:bookmarkStart w:id="6" w:name="_Toc214358862"/>
+      <w:permEnd w:id="2127916065"/>
       <w:r>
         <w:t>Documentación afectada</w:t>
       </w:r>
@@ -3171,7 +3236,7 @@
           <w:color w:val="808080" w:themeColor="background1" w:themeShade="80"/>
         </w:rPr>
       </w:pPr>
-      <w:permStart w:id="1023365079" w:edGrp="everyone"/>
+      <w:permStart w:id="1901663255" w:edGrp="everyone"/>
       <w:r>
         <w:rPr>
           <w:i/>
@@ -3195,8 +3260,8 @@
       <w:pPr>
         <w:pStyle w:val="Ttulo1"/>
       </w:pPr>
-      <w:bookmarkStart w:id="7" w:name="_Toc209427220"/>
-      <w:permEnd w:id="1023365079"/>
+      <w:bookmarkStart w:id="7" w:name="_Toc214358863"/>
+      <w:permEnd w:id="1901663255"/>
       <w:r>
         <w:t>RESPONSABILIDADES</w:t>
       </w:r>
@@ -3210,7 +3275,7 @@
           <w:szCs w:val="22"/>
         </w:rPr>
       </w:pPr>
-      <w:permStart w:id="1411396993" w:edGrp="everyone"/>
+      <w:permStart w:id="105792286" w:edGrp="everyone"/>
       <w:r>
         <w:rPr>
           <w:i/>
@@ -3237,7 +3302,7 @@
         </w:rPr>
         <w:t>ermiso habilitante del servicio</w:t>
       </w:r>
-      <w:permEnd w:id="1411396993"/>
+      <w:permEnd w:id="105792286"/>
       <w:r>
         <w:t>.</w:t>
       </w:r>
@@ -3248,9 +3313,9 @@
       </w:pPr>
       <w:bookmarkStart w:id="8" w:name="_Ref479654934"/>
       <w:bookmarkStart w:id="9" w:name="_Hlt479654987"/>
-      <w:bookmarkStart w:id="10" w:name="_Toc209427221"/>
-      <w:permStart w:id="1971134415" w:edGrp="everyone"/>
-      <w:permEnd w:id="1971134415"/>
+      <w:bookmarkStart w:id="10" w:name="_Toc214358864"/>
+      <w:permStart w:id="1564966829" w:edGrp="everyone"/>
+      <w:permEnd w:id="1564966829"/>
       <w:r>
         <w:t>DESARROLLO</w:t>
       </w:r>
@@ -3262,8 +3327,8 @@
       <w:pPr>
         <w:pStyle w:val="Ttulo2"/>
       </w:pPr>
-      <w:bookmarkStart w:id="11" w:name="_Toc209427222"/>
-      <w:permStart w:id="1202063738" w:edGrp="everyone"/>
+      <w:bookmarkStart w:id="11" w:name="_Toc214358865"/>
+      <w:permStart w:id="1642672833" w:edGrp="everyone"/>
       <w:r>
         <w:t xml:space="preserve">Exportación de archivo TXT con información de los </w:t>
       </w:r>
@@ -3292,7 +3357,33 @@
         <w:rPr>
           <w:rFonts w:ascii="Arial" w:hAnsi="Arial" w:cs="Arial"/>
         </w:rPr>
-        <w:t>Una vez que la dosis está calculada, verificar que el plan está en Dosis Absoluta y que todas las estructuras tengan su visibilidad activada.</w:t>
+        <w:t xml:space="preserve">Una vez que la dosis está calculada, verificar que el plan está en </w:t>
+      </w:r>
+      <w:r>
+        <w:rPr>
+          <w:rFonts w:ascii="Arial" w:hAnsi="Arial" w:cs="Arial"/>
+          <w:b/>
+        </w:rPr>
+        <w:t>Dosis Absoluta</w:t>
+      </w:r>
+      <w:r>
+        <w:rPr>
+          <w:rFonts w:ascii="Arial" w:hAnsi="Arial" w:cs="Arial"/>
+        </w:rPr>
+        <w:t xml:space="preserve"> y que todas las estructuras tengan su </w:t>
+      </w:r>
+      <w:r>
+        <w:rPr>
+          <w:rFonts w:ascii="Arial" w:hAnsi="Arial" w:cs="Arial"/>
+          <w:b/>
+        </w:rPr>
+        <w:t>visibilidad activada</w:t>
+      </w:r>
+      <w:r>
+        <w:rPr>
+          <w:rFonts w:ascii="Arial" w:hAnsi="Arial" w:cs="Arial"/>
+        </w:rPr>
+        <w:t>.</w:t>
       </w:r>
     </w:p>
     <w:p>
@@ -3309,9 +3400,9 @@
           <w:lang w:val="es-AR" w:eastAsia="es-AR"/>
         </w:rPr>
         <w:drawing>
-          <wp:inline distT="0" distB="0" distL="0" distR="0" wp14:anchorId="590728E3" wp14:editId="02B86CAD">
-            <wp:extent cx="2152650" cy="824688"/>
-            <wp:effectExtent l="0" t="0" r="0" b="0"/>
+          <wp:inline distT="0" distB="0" distL="0" distR="0" wp14:anchorId="4A2F86AA" wp14:editId="1C4E1767">
+            <wp:extent cx="3978037" cy="1524000"/>
+            <wp:effectExtent l="0" t="0" r="3810" b="0"/>
             <wp:docPr id="11" name="Imagen 11" descr="C:\Users\roy.lapera\AppData\Local\Microsoft\Windows\INetCache\Content.Word\Monaco_dBb4MwpoA3.png"/>
             <wp:cNvGraphicFramePr>
               <a:graphicFrameLocks xmlns:a="http://schemas.openxmlformats.org/drawingml/2006/main" noChangeAspect="1"/>
@@ -3341,7 +3432,7 @@
                   <pic:spPr bwMode="auto">
                     <a:xfrm>
                       <a:off x="0" y="0"/>
-                      <a:ext cx="2172196" cy="832176"/>
+                      <a:ext cx="4024856" cy="1541936"/>
                     </a:xfrm>
                     <a:prstGeom prst="rect">
                       <a:avLst/>
@@ -3433,7 +3524,7 @@
           <w:lang w:val="es-AR" w:eastAsia="es-AR"/>
         </w:rPr>
         <w:drawing>
-          <wp:inline distT="0" distB="0" distL="0" distR="0" wp14:anchorId="782DE503" wp14:editId="13B79ED4">
+          <wp:inline distT="0" distB="0" distL="0" distR="0" wp14:anchorId="7AE4969E" wp14:editId="2E732130">
             <wp:extent cx="4394200" cy="2785121"/>
             <wp:effectExtent l="0" t="0" r="6350" b="0"/>
             <wp:docPr id="10" name="Imagen 10" descr="C:\Users\roy.lapera\AppData\Local\Microsoft\Windows\INetCache\Content.Word\Monaco_NrLhRdTd5L.PNG"/>
@@ -3577,8 +3668,9 @@
           <w:noProof/>
           <w:lang w:val="es-AR" w:eastAsia="es-AR"/>
         </w:rPr>
+        <w:lastRenderedPageBreak/>
         <w:drawing>
-          <wp:inline distT="0" distB="0" distL="0" distR="0" wp14:anchorId="0654E371" wp14:editId="01A610EA">
+          <wp:inline distT="0" distB="0" distL="0" distR="0" wp14:anchorId="11CCF699" wp14:editId="7F1CFBFB">
             <wp:extent cx="3067050" cy="2302135"/>
             <wp:effectExtent l="0" t="0" r="0" b="3175"/>
             <wp:docPr id="12" name="Imagen 12" descr="C:\Users\roy.lapera\AppData\Local\Microsoft\Windows\INetCache\Content.Word\Monaco_qB35KnoWhX.PNG"/>
@@ -3713,7 +3805,7 @@
           <w:lang w:val="es-AR" w:eastAsia="es-AR"/>
         </w:rPr>
         <w:drawing>
-          <wp:inline distT="0" distB="0" distL="0" distR="0" wp14:anchorId="5AE39096" wp14:editId="672EB171">
+          <wp:inline distT="0" distB="0" distL="0" distR="0" wp14:anchorId="15FBD96D" wp14:editId="79D0ED35">
             <wp:extent cx="1314450" cy="1715044"/>
             <wp:effectExtent l="0" t="0" r="0" b="0"/>
             <wp:docPr id="29" name="Imagen 29" descr="C:\Users\roy.lapera\AppData\Local\Microsoft\Windows\INetCache\Content.Word\EhhqkegViY.PNG"/>
@@ -3745,7 +3837,7 @@
                   <pic:spPr bwMode="auto">
                     <a:xfrm>
                       <a:off x="0" y="0"/>
-                      <a:ext cx="1321427" cy="1724148"/>
+                      <a:ext cx="1314450" cy="1715044"/>
                     </a:xfrm>
                     <a:prstGeom prst="rect">
                       <a:avLst/>
@@ -3785,9 +3877,9 @@
           <w:lang w:val="es-AR" w:eastAsia="es-AR"/>
         </w:rPr>
         <w:drawing>
-          <wp:inline distT="0" distB="0" distL="0" distR="0" wp14:anchorId="055A3763" wp14:editId="710B83B0">
-            <wp:extent cx="2368550" cy="789517"/>
-            <wp:effectExtent l="0" t="0" r="0" b="0"/>
+          <wp:inline distT="0" distB="0" distL="0" distR="0" wp14:anchorId="5F28F673" wp14:editId="41837EB5">
+            <wp:extent cx="3371847" cy="1123950"/>
+            <wp:effectExtent l="0" t="0" r="635" b="0"/>
             <wp:docPr id="28" name="Imagen 28" descr="C:\Users\roy.lapera\AppData\Local\Microsoft\Windows\INetCache\Content.Word\Monaco_0IudyKQbud.png"/>
             <wp:cNvGraphicFramePr>
               <a:graphicFrameLocks xmlns:a="http://schemas.openxmlformats.org/drawingml/2006/main" noChangeAspect="1"/>
@@ -3817,7 +3909,7 @@
                   <pic:spPr bwMode="auto">
                     <a:xfrm>
                       <a:off x="0" y="0"/>
-                      <a:ext cx="2386570" cy="795524"/>
+                      <a:ext cx="3406071" cy="1135358"/>
                     </a:xfrm>
                     <a:prstGeom prst="rect">
                       <a:avLst/>
@@ -3880,41 +3972,21 @@
     </w:p>
     <w:p>
       <w:pPr>
+        <w:jc w:val="center"/>
         <w:rPr>
           <w:rFonts w:cs="Arial"/>
-          <w:lang w:val="es-AR"/>
-        </w:rPr>
-      </w:pPr>
-    </w:p>
-    <w:p>
-      <w:pPr>
+          <w:i/>
+          <w:color w:val="0000FF"/>
+        </w:rPr>
+      </w:pPr>
+    </w:p>
+    <w:p>
+      <w:pPr>
+        <w:jc w:val="center"/>
         <w:rPr>
           <w:rFonts w:cs="Arial"/>
-          <w:lang w:val="es-AR"/>
-        </w:rPr>
-      </w:pPr>
-      <w:r>
-        <w:rPr>
-          <w:rFonts w:cs="Arial"/>
-          <w:lang w:val="es-AR"/>
-        </w:rPr>
-        <w:tab/>
-        <w:t>Es recomendable eliminar los archivos que no se usen ya que el programa no los elimina automáticamente y se acumulan.</w:t>
-      </w:r>
-    </w:p>
-    <w:p>
-      <w:pPr>
-        <w:rPr>
-          <w:rFonts w:cs="Arial"/>
-          <w:lang w:val="es-AR"/>
-        </w:rPr>
-      </w:pPr>
-    </w:p>
-    <w:p>
-      <w:pPr>
-        <w:jc w:val="center"/>
-        <w:rPr>
-          <w:rFonts w:cs="Arial"/>
+          <w:i/>
+          <w:color w:val="0000FF"/>
         </w:rPr>
       </w:pPr>
       <w:r>
@@ -3924,9 +3996,9 @@
           <w:lang w:val="es-AR" w:eastAsia="es-AR"/>
         </w:rPr>
         <w:drawing>
-          <wp:inline distT="0" distB="0" distL="0" distR="0" wp14:anchorId="61C7F604" wp14:editId="4F35D3B0">
-            <wp:extent cx="3022600" cy="2239616"/>
-            <wp:effectExtent l="0" t="0" r="6350" b="8890"/>
+          <wp:inline distT="0" distB="0" distL="0" distR="0" wp14:anchorId="6CA0B2ED" wp14:editId="6BFD31BF">
+            <wp:extent cx="3740805" cy="2771775"/>
+            <wp:effectExtent l="0" t="0" r="0" b="0"/>
             <wp:docPr id="13" name="Imagen 13" descr="C:\Users\roy.lapera\AppData\Local\Microsoft\Windows\INetCache\Content.Word\Monaco_zW9FQfE0Jq.png"/>
             <wp:cNvGraphicFramePr>
               <a:graphicFrameLocks xmlns:a="http://schemas.openxmlformats.org/drawingml/2006/main" noChangeAspect="1"/>
@@ -3956,7 +4028,7 @@
                   <pic:spPr bwMode="auto">
                     <a:xfrm>
                       <a:off x="0" y="0"/>
-                      <a:ext cx="3043033" cy="2254756"/>
+                      <a:ext cx="3771853" cy="2794780"/>
                     </a:xfrm>
                     <a:prstGeom prst="rect">
                       <a:avLst/>
@@ -3976,15 +4048,39 @@
     <w:p>
       <w:pPr>
         <w:rPr>
+          <w:rFonts w:cs="Arial"/>
           <w:lang w:val="es-AR"/>
         </w:rPr>
       </w:pPr>
     </w:p>
     <w:p>
       <w:pPr>
+        <w:rPr>
+          <w:rFonts w:cs="Arial"/>
+          <w:lang w:val="es-AR"/>
+        </w:rPr>
+      </w:pPr>
+      <w:r>
+        <w:rPr>
+          <w:rFonts w:cs="Arial"/>
+          <w:lang w:val="es-AR"/>
+        </w:rPr>
+        <w:tab/>
+        <w:t>Es recomendable eliminar los archivos que no se usen ya que el programa no los elimina automáticamente y se acumulan.</w:t>
+      </w:r>
+    </w:p>
+    <w:p>
+      <w:pPr>
+        <w:rPr>
+          <w:lang w:val="es-AR"/>
+        </w:rPr>
+      </w:pPr>
+    </w:p>
+    <w:p>
+      <w:pPr>
         <w:pStyle w:val="Ttulo2"/>
       </w:pPr>
-      <w:bookmarkStart w:id="12" w:name="_Toc209427223"/>
+      <w:bookmarkStart w:id="12" w:name="_Toc214358866"/>
       <w:r>
         <w:t xml:space="preserve">Uso de la aplicación </w:t>
       </w:r>
@@ -4079,8 +4175,9 @@
           <w:noProof/>
           <w:lang w:val="es-AR" w:eastAsia="es-AR"/>
         </w:rPr>
+        <w:lastRenderedPageBreak/>
         <w:drawing>
-          <wp:inline distT="0" distB="0" distL="0" distR="0" wp14:anchorId="5F06F7C7" wp14:editId="295C7C43">
+          <wp:inline distT="0" distB="0" distL="0" distR="0" wp14:anchorId="6B6A4BC5" wp14:editId="67E9A73F">
             <wp:extent cx="679450" cy="749738"/>
             <wp:effectExtent l="0" t="0" r="6350" b="0"/>
             <wp:docPr id="1" name="Imagen 1" descr="P:\8 - Físicos Médicos\Roy\Dose_Police\Procedimiento Dose Police\SelfService_6LukcLz1tr.png"/>
@@ -4193,7 +4290,7 @@
           <w:lang w:val="es-AR" w:eastAsia="es-AR"/>
         </w:rPr>
         <w:drawing>
-          <wp:inline distT="0" distB="0" distL="0" distR="0" wp14:anchorId="5C17F08D" wp14:editId="1D7445BD">
+          <wp:inline distT="0" distB="0" distL="0" distR="0" wp14:anchorId="09C1FE45" wp14:editId="7244637F">
             <wp:extent cx="3483408" cy="1911350"/>
             <wp:effectExtent l="0" t="0" r="3175" b="0"/>
             <wp:docPr id="2" name="Imagen 2" descr="C:\Users\roy.lapera\AppData\Local\Microsoft\Windows\INetCache\Content.Word\wfica32_mJL37GknZF.PNG"/>
@@ -4277,7 +4374,7 @@
           <w:lang w:val="es-AR" w:eastAsia="es-AR"/>
         </w:rPr>
         <w:drawing>
-          <wp:inline distT="0" distB="0" distL="0" distR="0" wp14:anchorId="10A42873" wp14:editId="04B06D84">
+          <wp:inline distT="0" distB="0" distL="0" distR="0" wp14:anchorId="44A9F573" wp14:editId="473A0F6C">
             <wp:extent cx="2569164" cy="5448300"/>
             <wp:effectExtent l="0" t="0" r="3175" b="0"/>
             <wp:docPr id="3" name="Imagen 3" descr="C:\Users\roy.lapera\AppData\Local\Microsoft\Windows\INetCache\Content.Word\mwovXemZil.png"/>
@@ -4336,26 +4433,47 @@
     </w:p>
     <w:p>
       <w:pPr>
-        <w:pStyle w:val="Prrafodelista"/>
-        <w:numPr>
-          <w:ilvl w:val="0"/>
-          <w:numId w:val="42"/>
-        </w:numPr>
-        <w:rPr>
-          <w:rFonts w:ascii="Arial" w:hAnsi="Arial" w:cs="Arial"/>
-        </w:rPr>
-      </w:pPr>
-      <w:r>
-        <w:rPr>
-          <w:rFonts w:ascii="Arial" w:hAnsi="Arial" w:cs="Arial"/>
-        </w:rPr>
+        <w:ind w:firstLine="567"/>
+      </w:pPr>
+      <w:r>
         <w:t xml:space="preserve">En el caso en que los nombres de las estructuras del plan no coincidan con el template de prescripción, se muestra una ventana donde cada estructura tiene un menú desplegable para indicar la estructura correspondiente. </w:t>
       </w:r>
       <w:r>
-        <w:rPr>
-          <w:rFonts w:ascii="Arial" w:hAnsi="Arial" w:cs="Arial"/>
-        </w:rPr>
-        <w:t>Si el nombre de la estructura coincide, el menú desplegable no ofrece opciones. Se observa lo siguiente:</w:t>
+        <w:t xml:space="preserve">Si el </w:t>
+      </w:r>
+      <w:r>
+        <w:lastRenderedPageBreak/>
+        <w:t xml:space="preserve">nombre de la estructura coincide, el menú </w:t>
+      </w:r>
+      <w:r>
+        <w:t xml:space="preserve">muestra un </w:t>
+      </w:r>
+      <w:proofErr w:type="spellStart"/>
+      <w:r>
+        <w:t>guión</w:t>
+      </w:r>
+      <w:proofErr w:type="spellEnd"/>
+      <w:r>
+        <w:t xml:space="preserve"> y el desplegable no ofrece opciones. Adicionalmente se puede ignorar la evaluación de alguna estructura </w:t>
+      </w:r>
+      <w:proofErr w:type="spellStart"/>
+      <w:r>
+        <w:t>destildando</w:t>
+      </w:r>
+      <w:proofErr w:type="spellEnd"/>
+      <w:r>
+        <w:t xml:space="preserve"> los </w:t>
+      </w:r>
+      <w:proofErr w:type="spellStart"/>
+      <w:r>
+        <w:t>checkbox</w:t>
+      </w:r>
+      <w:proofErr w:type="spellEnd"/>
+      <w:r>
+        <w:t xml:space="preserve"> de la columna “Incluir”. </w:t>
+      </w:r>
+      <w:r>
+        <w:t>Se observa lo siguiente:</w:t>
       </w:r>
     </w:p>
     <w:p>
@@ -4381,10 +4499,10 @@
           <w:lang w:val="es-AR" w:eastAsia="es-AR"/>
         </w:rPr>
         <w:drawing>
-          <wp:inline distT="0" distB="0" distL="0" distR="0" wp14:anchorId="7F661B18" wp14:editId="0B2A6620">
-            <wp:extent cx="2819400" cy="2728642"/>
-            <wp:effectExtent l="0" t="0" r="0" b="0"/>
-            <wp:docPr id="15" name="Imagen 15" descr="C:\Users\roy.lapera\AppData\Local\Microsoft\Windows\INetCache\Content.Word\wfica32_0TvEjArmXU.PNG"/>
+          <wp:inline distT="0" distB="0" distL="0" distR="0" wp14:anchorId="196E897D" wp14:editId="409D3F6D">
+            <wp:extent cx="5865202" cy="4848225"/>
+            <wp:effectExtent l="0" t="0" r="2540" b="0"/>
+            <wp:docPr id="15" name="Imagen 15"/>
             <wp:cNvGraphicFramePr>
               <a:graphicFrameLocks xmlns:a="http://schemas.openxmlformats.org/drawingml/2006/main" noChangeAspect="1"/>
             </wp:cNvGraphicFramePr>
@@ -4405,7 +4523,6 @@
                         </a:ext>
                       </a:extLst>
                     </a:blip>
-                    <a:srcRect/>
                     <a:stretch>
                       <a:fillRect/>
                     </a:stretch>
@@ -4413,7 +4530,7 @@
                   <pic:spPr bwMode="auto">
                     <a:xfrm>
                       <a:off x="0" y="0"/>
-                      <a:ext cx="2831526" cy="2740377"/>
+                      <a:ext cx="5885858" cy="4865300"/>
                     </a:xfrm>
                     <a:prstGeom prst="rect">
                       <a:avLst/>
@@ -4550,10 +4667,10 @@
           <w:lang w:val="es-AR" w:eastAsia="es-AR"/>
         </w:rPr>
         <w:drawing>
-          <wp:inline distT="0" distB="0" distL="0" distR="0" wp14:anchorId="749C9D95" wp14:editId="375653AB">
-            <wp:extent cx="4159250" cy="3252248"/>
-            <wp:effectExtent l="0" t="0" r="0" b="5715"/>
-            <wp:docPr id="16" name="Imagen 16" descr="C:\Users\roy.lapera\AppData\Local\Microsoft\Windows\INetCache\Content.Word\wfica32_3uE8ku6tNf.png"/>
+          <wp:inline distT="0" distB="0" distL="0" distR="0" wp14:anchorId="6B970938" wp14:editId="1C499445">
+            <wp:extent cx="5577972" cy="4391025"/>
+            <wp:effectExtent l="0" t="0" r="3810" b="0"/>
+            <wp:docPr id="16" name="Imagen 16"/>
             <wp:cNvGraphicFramePr>
               <a:graphicFrameLocks xmlns:a="http://schemas.openxmlformats.org/drawingml/2006/main" noChangeAspect="1"/>
             </wp:cNvGraphicFramePr>
@@ -4574,7 +4691,6 @@
                         </a:ext>
                       </a:extLst>
                     </a:blip>
-                    <a:srcRect/>
                     <a:stretch>
                       <a:fillRect/>
                     </a:stretch>
@@ -4582,7 +4698,7 @@
                   <pic:spPr bwMode="auto">
                     <a:xfrm>
                       <a:off x="0" y="0"/>
-                      <a:ext cx="4165081" cy="3256808"/>
+                      <a:ext cx="5585328" cy="4396816"/>
                     </a:xfrm>
                     <a:prstGeom prst="rect">
                       <a:avLst/>
@@ -4634,8 +4750,74 @@
           <w:rFonts w:cs="Arial"/>
           <w:lang w:val="es-AR"/>
         </w:rPr>
-        <w:t>, es posible guardar los resultados en PDF en una carpeta a gusto en el NAS.</w:t>
-      </w:r>
+        <w:t xml:space="preserve">, es posible guardar los resultados en PDF en </w:t>
+      </w:r>
+      <w:r>
+        <w:rPr>
+          <w:rFonts w:cs="Arial"/>
+          <w:lang w:val="es-AR"/>
+        </w:rPr>
+        <w:t xml:space="preserve">la siguiente carpeta en el NAS: </w:t>
+      </w:r>
+    </w:p>
+    <w:p>
+      <w:pPr>
+        <w:rPr>
+          <w:rFonts w:cs="Arial"/>
+          <w:lang w:val="es-AR"/>
+        </w:rPr>
+      </w:pPr>
+    </w:p>
+    <w:p>
+      <w:pPr>
+        <w:jc w:val="center"/>
+        <w:rPr>
+          <w:rFonts w:cs="Arial"/>
+          <w:i/>
+          <w:color w:val="0000FF"/>
+        </w:rPr>
+      </w:pPr>
+      <w:r>
+        <w:rPr>
+          <w:rFonts w:cs="Arial"/>
+          <w:i/>
+          <w:color w:val="0000FF"/>
+        </w:rPr>
+        <w:t>\\FS-201-Radioterapia.intecnus.org.ar\</w:t>
+      </w:r>
+      <w:r>
+        <w:rPr>
+          <w:rFonts w:cs="Arial"/>
+          <w:i/>
+          <w:color w:val="0000FF"/>
+        </w:rPr>
+        <w:t>fisicos</w:t>
+      </w:r>
+      <w:r>
+        <w:rPr>
+          <w:rFonts w:cs="Arial"/>
+          <w:i/>
+          <w:color w:val="0000FF"/>
+        </w:rPr>
+        <w:t>\</w:t>
+      </w:r>
+      <w:r>
+        <w:rPr>
+          <w:rFonts w:cs="Arial"/>
+          <w:i/>
+          <w:color w:val="0000FF"/>
+        </w:rPr>
+        <w:t>2 - Pacientes\0 - REPORTES\REPORTES DVH</w:t>
+      </w:r>
+    </w:p>
+    <w:p>
+      <w:pPr>
+        <w:jc w:val="center"/>
+        <w:rPr>
+          <w:rFonts w:cs="Arial"/>
+          <w:lang w:val="es-AR"/>
+        </w:rPr>
+      </w:pPr>
     </w:p>
     <w:p>
       <w:pPr>
@@ -4644,7 +4826,7 @@
       <w:r>
         <w:t>I</w:t>
       </w:r>
-      <w:permEnd w:id="1202063738"/>
+      <w:permEnd w:id="1642672833"/>
       <w:r>
         <w:t>.</w:t>
       </w:r>
@@ -4658,7 +4840,7 @@
       <w:pPr>
         <w:pStyle w:val="Ttulo1"/>
       </w:pPr>
-      <w:bookmarkStart w:id="13" w:name="_Toc209427224"/>
+      <w:bookmarkStart w:id="13" w:name="_Toc214358867"/>
       <w:r>
         <w:t>ANEXOS</w:t>
       </w:r>
@@ -4681,7 +4863,7 @@
           <w:color w:val="808080" w:themeColor="background1" w:themeShade="80"/>
         </w:rPr>
       </w:pPr>
-      <w:permStart w:id="2002675071" w:edGrp="everyone"/>
+      <w:permStart w:id="597950591" w:edGrp="everyone"/>
       <w:r>
         <w:rPr>
           <w:i/>
@@ -4717,7 +4899,7 @@
         <w:t>.</w:t>
       </w:r>
     </w:p>
-    <w:permEnd w:id="2002675071"/>
+    <w:permEnd w:id="597950591"/>
     <w:p>
       <w:pPr>
         <w:keepLines w:val="0"/>
@@ -4736,8 +4918,9 @@
       <w:pPr>
         <w:pStyle w:val="Ttulo2"/>
       </w:pPr>
-      <w:bookmarkStart w:id="14" w:name="_Toc209427225"/>
-      <w:r>
+      <w:bookmarkStart w:id="14" w:name="_Toc214358868"/>
+      <w:r>
+        <w:lastRenderedPageBreak/>
         <w:t>ANEXO A</w:t>
       </w:r>
       <w:r>
@@ -4747,8 +4930,8 @@
       <w:r>
         <w:t xml:space="preserve"> </w:t>
       </w:r>
-      <w:permStart w:id="862203931" w:edGrp="everyone"/>
-      <w:permEnd w:id="862203931"/>
+      <w:permStart w:id="612531565" w:edGrp="everyone"/>
+      <w:permEnd w:id="612531565"/>
     </w:p>
     <w:p>
       <w:pPr>
@@ -5285,7 +5468,7 @@
               <w:noProof/>
               <w:lang w:val="es-ES"/>
             </w:rPr>
-            <w:t>4</w:t>
+            <w:t>10</w:t>
           </w:r>
           <w:r>
             <w:rPr>
@@ -5300,31 +5483,16 @@
             </w:rPr>
             <w:t xml:space="preserve"> de </w:t>
           </w:r>
-          <w:r>
-            <w:fldChar w:fldCharType="begin"/>
-          </w:r>
-          <w:r>
-            <w:instrText xml:space="preserve"> NUMPAGES   \* MERGEFORMAT </w:instrText>
-          </w:r>
-          <w:r>
-            <w:fldChar w:fldCharType="separate"/>
-          </w:r>
-          <w:r>
-            <w:rPr>
-              <w:b/>
-              <w:noProof/>
-              <w:lang w:val="es-ES"/>
-            </w:rPr>
-            <w:t>10</w:t>
-          </w:r>
-          <w:r>
-            <w:rPr>
-              <w:b/>
-              <w:noProof/>
-              <w:lang w:val="es-ES"/>
-            </w:rPr>
-            <w:fldChar w:fldCharType="end"/>
-          </w:r>
+          <w:fldSimple w:instr=" NUMPAGES   \* MERGEFORMAT ">
+            <w:r>
+              <w:rPr>
+                <w:b/>
+                <w:noProof/>
+                <w:lang w:val="es-ES"/>
+              </w:rPr>
+              <w:t>10</w:t>
+            </w:r>
+          </w:fldSimple>
         </w:p>
       </w:tc>
     </w:tr>
@@ -10681,7 +10849,7 @@
 </file>
 
 <file path=customXml/itemProps1.xml><?xml version="1.0" encoding="utf-8"?>
-<ds:datastoreItem xmlns:ds="http://schemas.openxmlformats.org/officeDocument/2006/customXml" ds:itemID="{26A64363-E169-4079-A59B-D79D4C55CB50}">
+<ds:datastoreItem xmlns:ds="http://schemas.openxmlformats.org/officeDocument/2006/customXml" ds:itemID="{9EB2CC3D-D71F-4523-B0DC-ABD5E4A9BA3A}">
   <ds:schemaRefs>
     <ds:schemaRef ds:uri="http://schemas.openxmlformats.org/officeDocument/2006/bibliography"/>
   </ds:schemaRefs>

</xml_diff>